<commit_message>
Update 2. Bimby and DSF Data.docx
</commit_message>
<xml_diff>
--- a/documentation/2. Bimby and DSF Data.docx
+++ b/documentation/2. Bimby and DSF Data.docx
@@ -61,7 +61,13 @@
               <w:tab w:val="right" w:leader="dot" w:pos="9350"/>
             </w:tabs>
             <w:rPr>
+              <w:rFonts w:eastAsiaTheme="minorEastAsia"/>
               <w:noProof/>
+              <w:kern w:val="2"/>
+              <w:sz w:val="24"/>
+              <w:szCs w:val="24"/>
+              <w:lang w:eastAsia="en-CA"/>
+              <w14:ligatures w14:val="standardContextual"/>
             </w:rPr>
           </w:pPr>
           <w:r>
@@ -73,13 +79,13 @@
           <w:r>
             <w:fldChar w:fldCharType="separate"/>
           </w:r>
-          <w:hyperlink w:anchor="_Toc166504720" w:history="1">
+          <w:hyperlink w:anchor="_Toc219968256" w:history="1">
             <w:r>
               <w:rPr>
                 <w:rStyle w:val="Hyperlink"/>
                 <w:noProof/>
               </w:rPr>
-              <w:t>Members</w:t>
+              <w:t>Notes</w:t>
             </w:r>
             <w:r>
               <w:rPr>
@@ -100,7 +106,7 @@
                 <w:noProof/>
                 <w:webHidden/>
               </w:rPr>
-              <w:instrText xml:space="preserve"> PAGEREF _Toc166504720 \h </w:instrText>
+              <w:instrText xml:space="preserve"> PAGEREF _Toc219968256 \h </w:instrText>
             </w:r>
             <w:r>
               <w:rPr>
@@ -120,7 +126,81 @@
                 <w:noProof/>
                 <w:webHidden/>
               </w:rPr>
-              <w:t>2</w:t>
+              <w:t>3</w:t>
+            </w:r>
+            <w:r>
+              <w:rPr>
+                <w:noProof/>
+                <w:webHidden/>
+              </w:rPr>
+              <w:fldChar w:fldCharType="end"/>
+            </w:r>
+          </w:hyperlink>
+        </w:p>
+        <w:p>
+          <w:pPr>
+            <w:pStyle w:val="TOC2"/>
+            <w:tabs>
+              <w:tab w:val="right" w:leader="dot" w:pos="9350"/>
+            </w:tabs>
+            <w:rPr>
+              <w:rFonts w:eastAsiaTheme="minorEastAsia"/>
+              <w:noProof/>
+              <w:kern w:val="2"/>
+              <w:sz w:val="24"/>
+              <w:szCs w:val="24"/>
+              <w:lang w:eastAsia="en-CA"/>
+              <w14:ligatures w14:val="standardContextual"/>
+            </w:rPr>
+          </w:pPr>
+          <w:hyperlink w:anchor="_Toc219968257" w:history="1">
+            <w:r>
+              <w:rPr>
+                <w:rStyle w:val="Hyperlink"/>
+                <w:noProof/>
+              </w:rPr>
+              <w:t>Exporting data</w:t>
+            </w:r>
+            <w:r>
+              <w:rPr>
+                <w:noProof/>
+                <w:webHidden/>
+              </w:rPr>
+              <w:tab/>
+            </w:r>
+            <w:r>
+              <w:rPr>
+                <w:noProof/>
+                <w:webHidden/>
+              </w:rPr>
+              <w:fldChar w:fldCharType="begin"/>
+            </w:r>
+            <w:r>
+              <w:rPr>
+                <w:noProof/>
+                <w:webHidden/>
+              </w:rPr>
+              <w:instrText xml:space="preserve"> PAGEREF _Toc219968257 \h </w:instrText>
+            </w:r>
+            <w:r>
+              <w:rPr>
+                <w:noProof/>
+                <w:webHidden/>
+              </w:rPr>
+            </w:r>
+            <w:r>
+              <w:rPr>
+                <w:noProof/>
+                <w:webHidden/>
+              </w:rPr>
+              <w:fldChar w:fldCharType="separate"/>
+            </w:r>
+            <w:r>
+              <w:rPr>
+                <w:noProof/>
+                <w:webHidden/>
+              </w:rPr>
+              <w:t>3</w:t>
             </w:r>
             <w:r>
               <w:rPr>
@@ -138,16 +218,22 @@
               <w:tab w:val="right" w:leader="dot" w:pos="9350"/>
             </w:tabs>
             <w:rPr>
+              <w:rFonts w:eastAsiaTheme="minorEastAsia"/>
               <w:noProof/>
+              <w:kern w:val="2"/>
+              <w:sz w:val="24"/>
+              <w:szCs w:val="24"/>
+              <w:lang w:eastAsia="en-CA"/>
+              <w14:ligatures w14:val="standardContextual"/>
             </w:rPr>
           </w:pPr>
-          <w:hyperlink w:anchor="_Toc166504721" w:history="1">
+          <w:hyperlink w:anchor="_Toc219968258" w:history="1">
             <w:r>
               <w:rPr>
                 <w:rStyle w:val="Hyperlink"/>
                 <w:noProof/>
               </w:rPr>
-              <w:t>Bimby and DSF Data</w:t>
+              <w:t>Archiving Project at end of year</w:t>
             </w:r>
             <w:r>
               <w:rPr>
@@ -168,7 +254,7 @@
                 <w:noProof/>
                 <w:webHidden/>
               </w:rPr>
-              <w:instrText xml:space="preserve"> PAGEREF _Toc166504721 \h </w:instrText>
+              <w:instrText xml:space="preserve"> PAGEREF _Toc219968258 \h </w:instrText>
             </w:r>
             <w:r>
               <w:rPr>
@@ -188,7 +274,7 @@
                 <w:noProof/>
                 <w:webHidden/>
               </w:rPr>
-              <w:t>2</w:t>
+              <w:t>3</w:t>
             </w:r>
             <w:r>
               <w:rPr>
@@ -206,16 +292,36 @@
               <w:tab w:val="right" w:leader="dot" w:pos="9350"/>
             </w:tabs>
             <w:rPr>
+              <w:rFonts w:eastAsiaTheme="minorEastAsia"/>
               <w:noProof/>
+              <w:kern w:val="2"/>
+              <w:sz w:val="24"/>
+              <w:szCs w:val="24"/>
+              <w:lang w:eastAsia="en-CA"/>
+              <w14:ligatures w14:val="standardContextual"/>
             </w:rPr>
           </w:pPr>
-          <w:hyperlink w:anchor="_Toc166504722" w:history="1">
+          <w:hyperlink w:anchor="_Toc219968259" w:history="1">
             <w:r>
               <w:rPr>
                 <w:rStyle w:val="Hyperlink"/>
                 <w:noProof/>
               </w:rPr>
-              <w:t>Instructions</w:t>
+              <w:t xml:space="preserve">Include </w:t>
+            </w:r>
+            <w:r>
+              <w:rPr>
+                <w:rStyle w:val="Hyperlink"/>
+                <w:noProof/>
+              </w:rPr>
+              <w:t>U</w:t>
+            </w:r>
+            <w:r>
+              <w:rPr>
+                <w:rStyle w:val="Hyperlink"/>
+                <w:noProof/>
+              </w:rPr>
+              <w:t>sers (Automation)</w:t>
             </w:r>
             <w:r>
               <w:rPr>
@@ -236,7 +342,7 @@
                 <w:noProof/>
                 <w:webHidden/>
               </w:rPr>
-              <w:instrText xml:space="preserve"> PAGEREF _Toc166504722 \h </w:instrText>
+              <w:instrText xml:space="preserve"> PAGEREF _Toc219968259 \h </w:instrText>
             </w:r>
             <w:r>
               <w:rPr>
@@ -256,7 +362,679 @@
                 <w:noProof/>
                 <w:webHidden/>
               </w:rPr>
-              <w:t>2</w:t>
+              <w:t>3</w:t>
+            </w:r>
+            <w:r>
+              <w:rPr>
+                <w:noProof/>
+                <w:webHidden/>
+              </w:rPr>
+              <w:fldChar w:fldCharType="end"/>
+            </w:r>
+          </w:hyperlink>
+        </w:p>
+        <w:p>
+          <w:pPr>
+            <w:pStyle w:val="TOC1"/>
+            <w:tabs>
+              <w:tab w:val="right" w:leader="dot" w:pos="9350"/>
+            </w:tabs>
+            <w:rPr>
+              <w:rFonts w:eastAsiaTheme="minorEastAsia"/>
+              <w:noProof/>
+              <w:kern w:val="2"/>
+              <w:sz w:val="24"/>
+              <w:szCs w:val="24"/>
+              <w:lang w:eastAsia="en-CA"/>
+              <w14:ligatures w14:val="standardContextual"/>
+            </w:rPr>
+          </w:pPr>
+          <w:hyperlink w:anchor="_Toc219968260" w:history="1">
+            <w:r>
+              <w:rPr>
+                <w:rStyle w:val="Hyperlink"/>
+                <w:noProof/>
+              </w:rPr>
+              <w:t>Members</w:t>
+            </w:r>
+            <w:r>
+              <w:rPr>
+                <w:noProof/>
+                <w:webHidden/>
+              </w:rPr>
+              <w:tab/>
+            </w:r>
+            <w:r>
+              <w:rPr>
+                <w:noProof/>
+                <w:webHidden/>
+              </w:rPr>
+              <w:fldChar w:fldCharType="begin"/>
+            </w:r>
+            <w:r>
+              <w:rPr>
+                <w:noProof/>
+                <w:webHidden/>
+              </w:rPr>
+              <w:instrText xml:space="preserve"> PAGEREF _Toc219968260 \h </w:instrText>
+            </w:r>
+            <w:r>
+              <w:rPr>
+                <w:noProof/>
+                <w:webHidden/>
+              </w:rPr>
+            </w:r>
+            <w:r>
+              <w:rPr>
+                <w:noProof/>
+                <w:webHidden/>
+              </w:rPr>
+              <w:fldChar w:fldCharType="separate"/>
+            </w:r>
+            <w:r>
+              <w:rPr>
+                <w:noProof/>
+                <w:webHidden/>
+              </w:rPr>
+              <w:t>3</w:t>
+            </w:r>
+            <w:r>
+              <w:rPr>
+                <w:noProof/>
+                <w:webHidden/>
+              </w:rPr>
+              <w:fldChar w:fldCharType="end"/>
+            </w:r>
+          </w:hyperlink>
+        </w:p>
+        <w:p>
+          <w:pPr>
+            <w:pStyle w:val="TOC1"/>
+            <w:tabs>
+              <w:tab w:val="right" w:leader="dot" w:pos="9350"/>
+            </w:tabs>
+            <w:rPr>
+              <w:rFonts w:eastAsiaTheme="minorEastAsia"/>
+              <w:noProof/>
+              <w:kern w:val="2"/>
+              <w:sz w:val="24"/>
+              <w:szCs w:val="24"/>
+              <w:lang w:eastAsia="en-CA"/>
+              <w14:ligatures w14:val="standardContextual"/>
+            </w:rPr>
+          </w:pPr>
+          <w:hyperlink w:anchor="_Toc219968261" w:history="1">
+            <w:r>
+              <w:rPr>
+                <w:rStyle w:val="Hyperlink"/>
+                <w:noProof/>
+              </w:rPr>
+              <w:t>DSF observation fields</w:t>
+            </w:r>
+            <w:r>
+              <w:rPr>
+                <w:noProof/>
+                <w:webHidden/>
+              </w:rPr>
+              <w:tab/>
+            </w:r>
+            <w:r>
+              <w:rPr>
+                <w:noProof/>
+                <w:webHidden/>
+              </w:rPr>
+              <w:fldChar w:fldCharType="begin"/>
+            </w:r>
+            <w:r>
+              <w:rPr>
+                <w:noProof/>
+                <w:webHidden/>
+              </w:rPr>
+              <w:instrText xml:space="preserve"> PAGEREF _Toc219968261 \h </w:instrText>
+            </w:r>
+            <w:r>
+              <w:rPr>
+                <w:noProof/>
+                <w:webHidden/>
+              </w:rPr>
+            </w:r>
+            <w:r>
+              <w:rPr>
+                <w:noProof/>
+                <w:webHidden/>
+              </w:rPr>
+              <w:fldChar w:fldCharType="separate"/>
+            </w:r>
+            <w:r>
+              <w:rPr>
+                <w:noProof/>
+                <w:webHidden/>
+              </w:rPr>
+              <w:t>3</w:t>
+            </w:r>
+            <w:r>
+              <w:rPr>
+                <w:noProof/>
+                <w:webHidden/>
+              </w:rPr>
+              <w:fldChar w:fldCharType="end"/>
+            </w:r>
+          </w:hyperlink>
+        </w:p>
+        <w:p>
+          <w:pPr>
+            <w:pStyle w:val="TOC1"/>
+            <w:tabs>
+              <w:tab w:val="right" w:leader="dot" w:pos="9350"/>
+            </w:tabs>
+            <w:rPr>
+              <w:rFonts w:eastAsiaTheme="minorEastAsia"/>
+              <w:noProof/>
+              <w:kern w:val="2"/>
+              <w:sz w:val="24"/>
+              <w:szCs w:val="24"/>
+              <w:lang w:eastAsia="en-CA"/>
+              <w14:ligatures w14:val="standardContextual"/>
+            </w:rPr>
+          </w:pPr>
+          <w:hyperlink w:anchor="_Toc219968262" w:history="1">
+            <w:r>
+              <w:rPr>
+                <w:rStyle w:val="Hyperlink"/>
+                <w:noProof/>
+              </w:rPr>
+              <w:t>Stats using Looker Studio</w:t>
+            </w:r>
+            <w:r>
+              <w:rPr>
+                <w:noProof/>
+                <w:webHidden/>
+              </w:rPr>
+              <w:tab/>
+            </w:r>
+            <w:r>
+              <w:rPr>
+                <w:noProof/>
+                <w:webHidden/>
+              </w:rPr>
+              <w:fldChar w:fldCharType="begin"/>
+            </w:r>
+            <w:r>
+              <w:rPr>
+                <w:noProof/>
+                <w:webHidden/>
+              </w:rPr>
+              <w:instrText xml:space="preserve"> PAGEREF _Toc219968262 \h </w:instrText>
+            </w:r>
+            <w:r>
+              <w:rPr>
+                <w:noProof/>
+                <w:webHidden/>
+              </w:rPr>
+            </w:r>
+            <w:r>
+              <w:rPr>
+                <w:noProof/>
+                <w:webHidden/>
+              </w:rPr>
+              <w:fldChar w:fldCharType="separate"/>
+            </w:r>
+            <w:r>
+              <w:rPr>
+                <w:noProof/>
+                <w:webHidden/>
+              </w:rPr>
+              <w:t>4</w:t>
+            </w:r>
+            <w:r>
+              <w:rPr>
+                <w:noProof/>
+                <w:webHidden/>
+              </w:rPr>
+              <w:fldChar w:fldCharType="end"/>
+            </w:r>
+          </w:hyperlink>
+        </w:p>
+        <w:p>
+          <w:pPr>
+            <w:pStyle w:val="TOC1"/>
+            <w:tabs>
+              <w:tab w:val="right" w:leader="dot" w:pos="9350"/>
+            </w:tabs>
+            <w:rPr>
+              <w:rFonts w:eastAsiaTheme="minorEastAsia"/>
+              <w:noProof/>
+              <w:kern w:val="2"/>
+              <w:sz w:val="24"/>
+              <w:szCs w:val="24"/>
+              <w:lang w:eastAsia="en-CA"/>
+              <w14:ligatures w14:val="standardContextual"/>
+            </w:rPr>
+          </w:pPr>
+          <w:hyperlink w:anchor="_Toc219968263" w:history="1">
+            <w:r>
+              <w:rPr>
+                <w:rStyle w:val="Hyperlink"/>
+                <w:noProof/>
+                <w:lang w:val="en-US"/>
+              </w:rPr>
+              <w:t>2024 Stats</w:t>
+            </w:r>
+            <w:r>
+              <w:rPr>
+                <w:noProof/>
+                <w:webHidden/>
+              </w:rPr>
+              <w:tab/>
+            </w:r>
+            <w:r>
+              <w:rPr>
+                <w:noProof/>
+                <w:webHidden/>
+              </w:rPr>
+              <w:fldChar w:fldCharType="begin"/>
+            </w:r>
+            <w:r>
+              <w:rPr>
+                <w:noProof/>
+                <w:webHidden/>
+              </w:rPr>
+              <w:instrText xml:space="preserve"> PAGEREF _Toc219968263 \h </w:instrText>
+            </w:r>
+            <w:r>
+              <w:rPr>
+                <w:noProof/>
+                <w:webHidden/>
+              </w:rPr>
+            </w:r>
+            <w:r>
+              <w:rPr>
+                <w:noProof/>
+                <w:webHidden/>
+              </w:rPr>
+              <w:fldChar w:fldCharType="separate"/>
+            </w:r>
+            <w:r>
+              <w:rPr>
+                <w:noProof/>
+                <w:webHidden/>
+              </w:rPr>
+              <w:t>6</w:t>
+            </w:r>
+            <w:r>
+              <w:rPr>
+                <w:noProof/>
+                <w:webHidden/>
+              </w:rPr>
+              <w:fldChar w:fldCharType="end"/>
+            </w:r>
+          </w:hyperlink>
+        </w:p>
+        <w:p>
+          <w:pPr>
+            <w:pStyle w:val="TOC2"/>
+            <w:tabs>
+              <w:tab w:val="right" w:leader="dot" w:pos="9350"/>
+            </w:tabs>
+            <w:rPr>
+              <w:rFonts w:eastAsiaTheme="minorEastAsia"/>
+              <w:noProof/>
+              <w:kern w:val="2"/>
+              <w:sz w:val="24"/>
+              <w:szCs w:val="24"/>
+              <w:lang w:eastAsia="en-CA"/>
+              <w14:ligatures w14:val="standardContextual"/>
+            </w:rPr>
+          </w:pPr>
+          <w:hyperlink w:anchor="_Toc219968264" w:history="1">
+            <w:r>
+              <w:rPr>
+                <w:rStyle w:val="Hyperlink"/>
+                <w:noProof/>
+                <w:lang w:val="en-US"/>
+              </w:rPr>
+              <w:t>DSF Colors R,G,B</w:t>
+            </w:r>
+            <w:r>
+              <w:rPr>
+                <w:noProof/>
+                <w:webHidden/>
+              </w:rPr>
+              <w:tab/>
+            </w:r>
+            <w:r>
+              <w:rPr>
+                <w:noProof/>
+                <w:webHidden/>
+              </w:rPr>
+              <w:fldChar w:fldCharType="begin"/>
+            </w:r>
+            <w:r>
+              <w:rPr>
+                <w:noProof/>
+                <w:webHidden/>
+              </w:rPr>
+              <w:instrText xml:space="preserve"> PAGEREF _Toc219968264 \h </w:instrText>
+            </w:r>
+            <w:r>
+              <w:rPr>
+                <w:noProof/>
+                <w:webHidden/>
+              </w:rPr>
+            </w:r>
+            <w:r>
+              <w:rPr>
+                <w:noProof/>
+                <w:webHidden/>
+              </w:rPr>
+              <w:fldChar w:fldCharType="separate"/>
+            </w:r>
+            <w:r>
+              <w:rPr>
+                <w:noProof/>
+                <w:webHidden/>
+              </w:rPr>
+              <w:t>6</w:t>
+            </w:r>
+            <w:r>
+              <w:rPr>
+                <w:noProof/>
+                <w:webHidden/>
+              </w:rPr>
+              <w:fldChar w:fldCharType="end"/>
+            </w:r>
+          </w:hyperlink>
+        </w:p>
+        <w:p>
+          <w:pPr>
+            <w:pStyle w:val="TOC2"/>
+            <w:tabs>
+              <w:tab w:val="right" w:leader="dot" w:pos="9350"/>
+            </w:tabs>
+            <w:rPr>
+              <w:rFonts w:eastAsiaTheme="minorEastAsia"/>
+              <w:noProof/>
+              <w:kern w:val="2"/>
+              <w:sz w:val="24"/>
+              <w:szCs w:val="24"/>
+              <w:lang w:eastAsia="en-CA"/>
+              <w14:ligatures w14:val="standardContextual"/>
+            </w:rPr>
+          </w:pPr>
+          <w:hyperlink w:anchor="_Toc219968265" w:history="1">
+            <w:r>
+              <w:rPr>
+                <w:rStyle w:val="Hyperlink"/>
+                <w:noProof/>
+                <w:lang w:val="en-US"/>
+              </w:rPr>
+              <w:t>Export Stats</w:t>
+            </w:r>
+            <w:r>
+              <w:rPr>
+                <w:noProof/>
+                <w:webHidden/>
+              </w:rPr>
+              <w:tab/>
+            </w:r>
+            <w:r>
+              <w:rPr>
+                <w:noProof/>
+                <w:webHidden/>
+              </w:rPr>
+              <w:fldChar w:fldCharType="begin"/>
+            </w:r>
+            <w:r>
+              <w:rPr>
+                <w:noProof/>
+                <w:webHidden/>
+              </w:rPr>
+              <w:instrText xml:space="preserve"> PAGEREF _Toc219968265 \h </w:instrText>
+            </w:r>
+            <w:r>
+              <w:rPr>
+                <w:noProof/>
+                <w:webHidden/>
+              </w:rPr>
+            </w:r>
+            <w:r>
+              <w:rPr>
+                <w:noProof/>
+                <w:webHidden/>
+              </w:rPr>
+              <w:fldChar w:fldCharType="separate"/>
+            </w:r>
+            <w:r>
+              <w:rPr>
+                <w:noProof/>
+                <w:webHidden/>
+              </w:rPr>
+              <w:t>6</w:t>
+            </w:r>
+            <w:r>
+              <w:rPr>
+                <w:noProof/>
+                <w:webHidden/>
+              </w:rPr>
+              <w:fldChar w:fldCharType="end"/>
+            </w:r>
+          </w:hyperlink>
+        </w:p>
+        <w:p>
+          <w:pPr>
+            <w:pStyle w:val="TOC1"/>
+            <w:tabs>
+              <w:tab w:val="right" w:leader="dot" w:pos="9350"/>
+            </w:tabs>
+            <w:rPr>
+              <w:rFonts w:eastAsiaTheme="minorEastAsia"/>
+              <w:noProof/>
+              <w:kern w:val="2"/>
+              <w:sz w:val="24"/>
+              <w:szCs w:val="24"/>
+              <w:lang w:eastAsia="en-CA"/>
+              <w14:ligatures w14:val="standardContextual"/>
+            </w:rPr>
+          </w:pPr>
+          <w:hyperlink w:anchor="_Toc219968266" w:history="1">
+            <w:r>
+              <w:rPr>
+                <w:rStyle w:val="Hyperlink"/>
+                <w:noProof/>
+                <w:lang w:val="en-US"/>
+              </w:rPr>
+              <w:t>Code APIs and DB etc</w:t>
+            </w:r>
+            <w:r>
+              <w:rPr>
+                <w:noProof/>
+                <w:webHidden/>
+              </w:rPr>
+              <w:tab/>
+            </w:r>
+            <w:r>
+              <w:rPr>
+                <w:noProof/>
+                <w:webHidden/>
+              </w:rPr>
+              <w:fldChar w:fldCharType="begin"/>
+            </w:r>
+            <w:r>
+              <w:rPr>
+                <w:noProof/>
+                <w:webHidden/>
+              </w:rPr>
+              <w:instrText xml:space="preserve"> PAGEREF _Toc219968266 \h </w:instrText>
+            </w:r>
+            <w:r>
+              <w:rPr>
+                <w:noProof/>
+                <w:webHidden/>
+              </w:rPr>
+            </w:r>
+            <w:r>
+              <w:rPr>
+                <w:noProof/>
+                <w:webHidden/>
+              </w:rPr>
+              <w:fldChar w:fldCharType="separate"/>
+            </w:r>
+            <w:r>
+              <w:rPr>
+                <w:noProof/>
+                <w:webHidden/>
+              </w:rPr>
+              <w:t>8</w:t>
+            </w:r>
+            <w:r>
+              <w:rPr>
+                <w:noProof/>
+                <w:webHidden/>
+              </w:rPr>
+              <w:fldChar w:fldCharType="end"/>
+            </w:r>
+          </w:hyperlink>
+        </w:p>
+        <w:p>
+          <w:pPr>
+            <w:pStyle w:val="TOC1"/>
+            <w:tabs>
+              <w:tab w:val="right" w:leader="dot" w:pos="9350"/>
+            </w:tabs>
+            <w:rPr>
+              <w:rFonts w:eastAsiaTheme="minorEastAsia"/>
+              <w:noProof/>
+              <w:kern w:val="2"/>
+              <w:sz w:val="24"/>
+              <w:szCs w:val="24"/>
+              <w:lang w:eastAsia="en-CA"/>
+              <w14:ligatures w14:val="standardContextual"/>
+            </w:rPr>
+          </w:pPr>
+          <w:hyperlink w:anchor="_Toc219968267" w:history="1">
+            <w:r>
+              <w:rPr>
+                <w:rStyle w:val="Hyperlink"/>
+                <w:noProof/>
+                <w:lang w:val="en-US"/>
+              </w:rPr>
+              <w:t>Python and API</w:t>
+            </w:r>
+            <w:r>
+              <w:rPr>
+                <w:noProof/>
+                <w:webHidden/>
+              </w:rPr>
+              <w:tab/>
+            </w:r>
+            <w:r>
+              <w:rPr>
+                <w:noProof/>
+                <w:webHidden/>
+              </w:rPr>
+              <w:fldChar w:fldCharType="begin"/>
+            </w:r>
+            <w:r>
+              <w:rPr>
+                <w:noProof/>
+                <w:webHidden/>
+              </w:rPr>
+              <w:instrText xml:space="preserve"> PAGEREF _Toc219968267 \h </w:instrText>
+            </w:r>
+            <w:r>
+              <w:rPr>
+                <w:noProof/>
+                <w:webHidden/>
+              </w:rPr>
+            </w:r>
+            <w:r>
+              <w:rPr>
+                <w:noProof/>
+                <w:webHidden/>
+              </w:rPr>
+              <w:fldChar w:fldCharType="separate"/>
+            </w:r>
+            <w:r>
+              <w:rPr>
+                <w:noProof/>
+                <w:webHidden/>
+              </w:rPr>
+              <w:t>8</w:t>
+            </w:r>
+            <w:r>
+              <w:rPr>
+                <w:noProof/>
+                <w:webHidden/>
+              </w:rPr>
+              <w:fldChar w:fldCharType="end"/>
+            </w:r>
+          </w:hyperlink>
+        </w:p>
+        <w:p>
+          <w:pPr>
+            <w:pStyle w:val="TOC1"/>
+            <w:tabs>
+              <w:tab w:val="right" w:leader="dot" w:pos="9350"/>
+            </w:tabs>
+            <w:rPr>
+              <w:rFonts w:eastAsiaTheme="minorEastAsia"/>
+              <w:noProof/>
+              <w:kern w:val="2"/>
+              <w:sz w:val="24"/>
+              <w:szCs w:val="24"/>
+              <w:lang w:eastAsia="en-CA"/>
+              <w14:ligatures w14:val="standardContextual"/>
+            </w:rPr>
+          </w:pPr>
+          <w:hyperlink w:anchor="_Toc219968268" w:history="1">
+            <w:r>
+              <w:rPr>
+                <w:rStyle w:val="Hyperlink"/>
+                <w:noProof/>
+                <w:lang w:val="en-US"/>
+              </w:rPr>
+              <w:t>Below is not necessary:</w:t>
+            </w:r>
+            <w:r>
+              <w:rPr>
+                <w:noProof/>
+                <w:webHidden/>
+              </w:rPr>
+              <w:tab/>
+            </w:r>
+            <w:r>
+              <w:rPr>
+                <w:noProof/>
+                <w:webHidden/>
+              </w:rPr>
+              <w:fldChar w:fldCharType="begin"/>
+            </w:r>
+            <w:r>
+              <w:rPr>
+                <w:noProof/>
+                <w:webHidden/>
+              </w:rPr>
+              <w:instrText xml:space="preserve"> PAGEREF _Toc219968268 \h </w:instrText>
+            </w:r>
+            <w:r>
+              <w:rPr>
+                <w:noProof/>
+                <w:webHidden/>
+              </w:rPr>
+            </w:r>
+            <w:r>
+              <w:rPr>
+                <w:noProof/>
+                <w:webHidden/>
+              </w:rPr>
+              <w:fldChar w:fldCharType="separate"/>
+            </w:r>
+            <w:r>
+              <w:rPr>
+                <w:noProof/>
+                <w:webHidden/>
+              </w:rPr>
+              <w:t>8</w:t>
             </w:r>
             <w:r>
               <w:rPr>
@@ -288,7 +1066,6 @@
           <w:szCs w:val="32"/>
         </w:rPr>
       </w:pPr>
-      <w:bookmarkStart w:id="0" w:name="_Toc166504720"/>
       <w:r>
         <w:br w:type="page"/>
       </w:r>
@@ -297,18 +1074,315 @@
       <w:pPr>
         <w:pStyle w:val="Heading1"/>
       </w:pPr>
+      <w:bookmarkStart w:id="0" w:name="_Toc219968256"/>
       <w:r>
         <w:lastRenderedPageBreak/>
         <w:t>Notes</w:t>
       </w:r>
+      <w:bookmarkEnd w:id="0"/>
     </w:p>
     <w:p>
       <w:pPr>
         <w:pStyle w:val="Heading2"/>
       </w:pPr>
+      <w:bookmarkStart w:id="1" w:name="_Toc219968257"/>
+      <w:r>
+        <w:t>Exporting</w:t>
+      </w:r>
+      <w:r>
+        <w:t xml:space="preserve"> data</w:t>
+      </w:r>
+      <w:bookmarkEnd w:id="1"/>
+    </w:p>
+    <w:p>
+      <w:pPr>
+        <w:pStyle w:val="ListParagraph"/>
+        <w:numPr>
+          <w:ilvl w:val="0"/>
+          <w:numId w:val="11"/>
+        </w:numPr>
+      </w:pPr>
+      <w:r>
+        <w:t>First go to project, then -&gt; click on observations</w:t>
+      </w:r>
+    </w:p>
+    <w:p>
+      <w:pPr>
+        <w:pStyle w:val="ListParagraph"/>
+        <w:numPr>
+          <w:ilvl w:val="1"/>
+          <w:numId w:val="11"/>
+        </w:numPr>
+      </w:pPr>
+      <w:r>
+        <w:t>Then “export observations”</w:t>
+      </w:r>
+    </w:p>
+    <w:p>
+      <w:pPr>
+        <w:pStyle w:val="ListParagraph"/>
+        <w:numPr>
+          <w:ilvl w:val="0"/>
+          <w:numId w:val="11"/>
+        </w:numPr>
+      </w:pPr>
+      <w:r>
+        <w:t>When exporting Data directly from iNaturalist</w:t>
+      </w:r>
+    </w:p>
+    <w:p>
+      <w:pPr>
+        <w:pStyle w:val="ListParagraph"/>
+        <w:numPr>
+          <w:ilvl w:val="1"/>
+          <w:numId w:val="11"/>
+        </w:numPr>
+      </w:pPr>
+      <w:r>
+        <w:t>Change the dates and taxonomy in the project</w:t>
+      </w:r>
+    </w:p>
+    <w:p>
+      <w:pPr>
+        <w:pStyle w:val="ListParagraph"/>
+        <w:numPr>
+          <w:ilvl w:val="1"/>
+          <w:numId w:val="11"/>
+        </w:numPr>
+      </w:pPr>
+      <w:r>
+        <w:t>In the export data section</w:t>
+      </w:r>
+    </w:p>
+    <w:p>
+      <w:pPr>
+        <w:pStyle w:val="ListParagraph"/>
+        <w:numPr>
+          <w:ilvl w:val="2"/>
+          <w:numId w:val="11"/>
+        </w:numPr>
+      </w:pPr>
+      <w:r>
+        <w:t>Select ‘place_state_name’</w:t>
+      </w:r>
+    </w:p>
+    <w:p>
+      <w:pPr>
+        <w:pStyle w:val="ListParagraph"/>
+        <w:numPr>
+          <w:ilvl w:val="2"/>
+          <w:numId w:val="11"/>
+        </w:numPr>
+      </w:pPr>
+      <w:r>
+        <w:t>Select ‘taxon_family_name’</w:t>
+      </w:r>
+    </w:p>
+    <w:p>
+      <w:pPr>
+        <w:pStyle w:val="ListParagraph"/>
+        <w:numPr>
+          <w:ilvl w:val="2"/>
+          <w:numId w:val="11"/>
+        </w:numPr>
+      </w:pPr>
+      <w:r>
+        <w:t xml:space="preserve">Select all </w:t>
+      </w:r>
+      <w:r>
+        <w:t>‘Observation fields’</w:t>
+      </w:r>
+      <w:r>
+        <w:t xml:space="preserve"> (*)</w:t>
+      </w:r>
+    </w:p>
+    <w:p>
+      <w:r>
+        <w:t>* The user has to have used ALL the DSF observation fields</w:t>
+      </w:r>
+      <w:r>
+        <w:t xml:space="preserve"> themselves in order </w:t>
+      </w:r>
+      <w:r>
+        <w:t xml:space="preserve"> to be able to export the data.</w:t>
+      </w:r>
+      <w:r>
+        <w:t xml:space="preserve"> To be verified.</w:t>
+      </w:r>
+    </w:p>
+    <w:p/>
+    <w:p>
+      <w:pPr>
+        <w:pStyle w:val="Heading1"/>
+      </w:pPr>
+      <w:bookmarkStart w:id="2" w:name="_Toc219968258"/>
+      <w:r>
+        <w:t>Archiving Project at end of year</w:t>
+      </w:r>
+      <w:bookmarkEnd w:id="2"/>
+    </w:p>
+    <w:p>
+      <w:pPr>
+        <w:pStyle w:val="ListParagraph"/>
+        <w:numPr>
+          <w:ilvl w:val="0"/>
+          <w:numId w:val="12"/>
+        </w:numPr>
+      </w:pPr>
+      <w:r>
+        <w:t>Go into current project</w:t>
+      </w:r>
+    </w:p>
+    <w:p>
+      <w:pPr>
+        <w:pStyle w:val="ListParagraph"/>
+        <w:numPr>
+          <w:ilvl w:val="0"/>
+          <w:numId w:val="12"/>
+        </w:numPr>
+      </w:pPr>
+      <w:r>
+        <w:t>Click “Duplicate Project” top right</w:t>
+      </w:r>
+    </w:p>
+    <w:p>
+      <w:pPr>
+        <w:pStyle w:val="ListParagraph"/>
+        <w:numPr>
+          <w:ilvl w:val="0"/>
+          <w:numId w:val="12"/>
+        </w:numPr>
+      </w:pPr>
+      <w:r>
+        <w:t>Change dates</w:t>
+      </w:r>
+    </w:p>
+    <w:p>
+      <w:pPr>
+        <w:pStyle w:val="ListParagraph"/>
+        <w:numPr>
+          <w:ilvl w:val="0"/>
+          <w:numId w:val="12"/>
+        </w:numPr>
+      </w:pPr>
+      <w:r>
+        <w:t>You will need to add members back into the “Include users”</w:t>
+      </w:r>
+    </w:p>
+    <w:p>
+      <w:pPr>
+        <w:pStyle w:val="ListParagraph"/>
+        <w:numPr>
+          <w:ilvl w:val="1"/>
+          <w:numId w:val="12"/>
+        </w:numPr>
+      </w:pPr>
+      <w:r>
+        <w:t>Check the box “</w:t>
+      </w:r>
+      <w:r>
+        <w:rPr>
+          <w:b/>
+          <w:bCs/>
+        </w:rPr>
+        <w:t>Only display observations from project members (people who have joined the project)</w:t>
+      </w:r>
+      <w:r>
+        <w:rPr>
+          <w:b/>
+          <w:bCs/>
+        </w:rPr>
+        <w:t>”</w:t>
+      </w:r>
+    </w:p>
+    <w:p>
+      <w:pPr>
+        <w:pStyle w:val="Heading2"/>
+      </w:pPr>
+      <w:bookmarkStart w:id="3" w:name="_Toc219968259"/>
+      <w:r>
+        <w:t>Include Users (Automation)</w:t>
+      </w:r>
+      <w:bookmarkEnd w:id="3"/>
+    </w:p>
+    <w:p>
+      <w:pPr>
+        <w:pStyle w:val="ListParagraph"/>
+        <w:numPr>
+          <w:ilvl w:val="0"/>
+          <w:numId w:val="12"/>
+        </w:numPr>
+      </w:pPr>
+      <w:r>
+        <w:t>Extract the members list into an excel spreadsheet using the instructions below.</w:t>
+      </w:r>
+    </w:p>
+    <w:p>
+      <w:pPr>
+        <w:pStyle w:val="ListParagraph"/>
+        <w:numPr>
+          <w:ilvl w:val="1"/>
+          <w:numId w:val="12"/>
+        </w:numPr>
+      </w:pPr>
+      <w:r>
+        <w:t>Delete columns A and C so you just have Logins</w:t>
+      </w:r>
+    </w:p>
+    <w:p>
+      <w:pPr>
+        <w:pStyle w:val="ListParagraph"/>
+        <w:numPr>
+          <w:ilvl w:val="1"/>
+          <w:numId w:val="12"/>
+        </w:numPr>
+      </w:pPr>
+      <w:r>
+        <w:t>Save excel in “</w:t>
+      </w:r>
+      <w:r>
+        <w:t>D:\PythonScripts\iNat\Duplicates</w:t>
+      </w:r>
+      <w:r>
+        <w:t>”</w:t>
+      </w:r>
+    </w:p>
+    <w:p>
+      <w:pPr>
+        <w:pStyle w:val="ListParagraph"/>
+        <w:numPr>
+          <w:ilvl w:val="1"/>
+          <w:numId w:val="12"/>
+        </w:numPr>
+      </w:pPr>
+      <w:r>
+        <w:t xml:space="preserve">Cd into </w:t>
+      </w:r>
+      <w:r>
+        <w:t>D:\PythonScripts\iNat\Duplicates</w:t>
+      </w:r>
+    </w:p>
+    <w:p>
+      <w:pPr>
+        <w:pStyle w:val="ListParagraph"/>
+        <w:numPr>
+          <w:ilvl w:val="1"/>
+          <w:numId w:val="12"/>
+        </w:numPr>
+      </w:pPr>
+      <w:r>
+        <w:t>Run Dup02.py</w:t>
+      </w:r>
+    </w:p>
+    <w:p>
+      <w:pPr>
+        <w:pStyle w:val="Heading1"/>
+      </w:pPr>
+      <w:bookmarkStart w:id="4" w:name="_Toc219968260"/>
       <w:r>
         <w:t>Members</w:t>
       </w:r>
+      <w:bookmarkEnd w:id="4"/>
     </w:p>
     <w:p>
       <w:pPr>
@@ -335,163 +1409,14 @@
       </w:r>
     </w:p>
     <w:p>
-      <w:pPr>
-        <w:pStyle w:val="Heading2"/>
-      </w:pPr>
-      <w:r>
-        <w:t>Exporting</w:t>
-      </w:r>
-    </w:p>
-    <w:p>
-      <w:pPr>
-        <w:pStyle w:val="ListParagraph"/>
-        <w:numPr>
-          <w:ilvl w:val="0"/>
-          <w:numId w:val="11"/>
-        </w:numPr>
-      </w:pPr>
-      <w:r>
-        <w:t>First go to project, then -&gt; click on observations</w:t>
-      </w:r>
-    </w:p>
-    <w:p>
-      <w:pPr>
-        <w:pStyle w:val="ListParagraph"/>
-        <w:numPr>
-          <w:ilvl w:val="1"/>
-          <w:numId w:val="11"/>
-        </w:numPr>
-      </w:pPr>
-      <w:r>
-        <w:t>Then “export observations”</w:t>
-      </w:r>
-    </w:p>
-    <w:p>
-      <w:pPr>
-        <w:pStyle w:val="ListParagraph"/>
-        <w:numPr>
-          <w:ilvl w:val="0"/>
-          <w:numId w:val="11"/>
-        </w:numPr>
-      </w:pPr>
-      <w:r>
-        <w:t>When exporting Data directly from iNaturalist</w:t>
-      </w:r>
-    </w:p>
-    <w:p>
-      <w:pPr>
-        <w:pStyle w:val="ListParagraph"/>
-        <w:numPr>
-          <w:ilvl w:val="1"/>
-          <w:numId w:val="11"/>
-        </w:numPr>
-      </w:pPr>
-      <w:r>
-        <w:t>Change the dates and taxonomy in the project</w:t>
-      </w:r>
-    </w:p>
-    <w:p>
-      <w:pPr>
-        <w:pStyle w:val="ListParagraph"/>
-        <w:numPr>
-          <w:ilvl w:val="1"/>
-          <w:numId w:val="11"/>
-        </w:numPr>
-      </w:pPr>
-      <w:r>
-        <w:t>In the export data section</w:t>
-      </w:r>
-    </w:p>
-    <w:p>
-      <w:pPr>
-        <w:pStyle w:val="ListParagraph"/>
-        <w:numPr>
-          <w:ilvl w:val="2"/>
-          <w:numId w:val="11"/>
-        </w:numPr>
-      </w:pPr>
-      <w:r>
-        <w:t>Select ‘</w:t>
-      </w:r>
-      <w:proofErr w:type="spellStart"/>
-      <w:r>
-        <w:t>place_state_name</w:t>
-      </w:r>
-      <w:proofErr w:type="spellEnd"/>
-      <w:r>
-        <w:t>’</w:t>
-      </w:r>
-    </w:p>
-    <w:p>
-      <w:pPr>
-        <w:pStyle w:val="ListParagraph"/>
-        <w:numPr>
-          <w:ilvl w:val="2"/>
-          <w:numId w:val="11"/>
-        </w:numPr>
-      </w:pPr>
-      <w:r>
-        <w:t>Select ‘</w:t>
-      </w:r>
-      <w:proofErr w:type="spellStart"/>
-      <w:r>
-        <w:t>taxon_family_name</w:t>
-      </w:r>
-      <w:proofErr w:type="spellEnd"/>
-      <w:r>
-        <w:t>’</w:t>
-      </w:r>
-    </w:p>
-    <w:p>
-      <w:pPr>
-        <w:pStyle w:val="ListParagraph"/>
-        <w:numPr>
-          <w:ilvl w:val="2"/>
-          <w:numId w:val="11"/>
-        </w:numPr>
-      </w:pPr>
-      <w:r>
-        <w:t xml:space="preserve">Select all </w:t>
-      </w:r>
-      <w:r>
-        <w:t>‘Observation fields’</w:t>
-      </w:r>
-      <w:r>
-        <w:t xml:space="preserve"> (*)</w:t>
-      </w:r>
-    </w:p>
-    <w:p>
-      <w:r>
-        <w:t>* The user has to have used ALL the DSF observation fields</w:t>
-      </w:r>
-      <w:r>
-        <w:t xml:space="preserve"> themselves in </w:t>
-      </w:r>
-      <w:proofErr w:type="gramStart"/>
-      <w:r>
-        <w:t xml:space="preserve">order </w:t>
-      </w:r>
-      <w:r>
-        <w:t xml:space="preserve"> to</w:t>
-      </w:r>
-      <w:proofErr w:type="gramEnd"/>
-      <w:r>
-        <w:t xml:space="preserve"> be able to export the data.</w:t>
-      </w:r>
-      <w:r>
-        <w:t xml:space="preserve"> To be verified.</w:t>
-      </w:r>
-    </w:p>
-    <w:p/>
-    <w:p/>
-    <w:p>
-      <w:pPr>
-        <w:pStyle w:val="Heading1"/>
-      </w:pPr>
-      <w:r>
-        <w:t>Members</w:t>
-      </w:r>
-      <w:bookmarkEnd w:id="0"/>
+      <w:r>
+        <w:t>How to export</w:t>
+      </w:r>
+    </w:p>
+    <w:p>
+      <w:r>
+        <w:t>Use the following web  site:</w:t>
+      </w:r>
     </w:p>
     <w:p>
       <w:hyperlink r:id="rId6" w:history="1">
@@ -511,24 +1436,11 @@
           <w:numId w:val="3"/>
         </w:numPr>
       </w:pPr>
-      <w:proofErr w:type="gramStart"/>
-      <w:r>
-        <w:t>Enter :</w:t>
-      </w:r>
-      <w:proofErr w:type="gramEnd"/>
-      <w:r>
-        <w:t xml:space="preserve"> </w:t>
-      </w:r>
-      <w:r>
-        <w:t>butterflies-in-my-backyard-</w:t>
-      </w:r>
-      <w:proofErr w:type="spellStart"/>
-      <w:r>
-        <w:t>bimby</w:t>
-      </w:r>
-      <w:proofErr w:type="spellEnd"/>
-      <w:r>
-        <w:t>-project</w:t>
+      <w:r>
+        <w:t xml:space="preserve">Enter : </w:t>
+      </w:r>
+      <w:r>
+        <w:t>butterflies-in-my-backyard-bimby-project</w:t>
       </w:r>
     </w:p>
     <w:p>
@@ -552,15 +1464,7 @@
         </w:numPr>
       </w:pPr>
       <w:r>
-        <w:t xml:space="preserve">Open </w:t>
-      </w:r>
-      <w:proofErr w:type="gramStart"/>
-      <w:r>
-        <w:t>empty</w:t>
-      </w:r>
-      <w:proofErr w:type="gramEnd"/>
-      <w:r>
-        <w:t xml:space="preserve"> excel S/S</w:t>
+        <w:t>Open empty excel S/S</w:t>
       </w:r>
     </w:p>
     <w:p>
@@ -572,6 +1476,7 @@
         </w:numPr>
       </w:pPr>
       <w:r>
+        <w:lastRenderedPageBreak/>
         <w:t>Go to Data, Import…</w:t>
       </w:r>
     </w:p>
@@ -579,9 +1484,11 @@
       <w:pPr>
         <w:pStyle w:val="Heading1"/>
       </w:pPr>
+      <w:bookmarkStart w:id="5" w:name="_Toc219968261"/>
       <w:r>
         <w:t>DSF observation fields</w:t>
       </w:r>
+      <w:bookmarkEnd w:id="5"/>
     </w:p>
     <w:p>
       <w:pPr>
@@ -664,15 +1571,7 @@
         </w:numPr>
       </w:pPr>
       <w:r>
-        <w:t xml:space="preserve">Delete </w:t>
-      </w:r>
-      <w:proofErr w:type="gramStart"/>
-      <w:r>
-        <w:t>other</w:t>
-      </w:r>
-      <w:proofErr w:type="gramEnd"/>
-      <w:r>
-        <w:t xml:space="preserve"> sheet</w:t>
+        <w:t>Delete other sheet</w:t>
       </w:r>
     </w:p>
     <w:p>
@@ -732,15 +1631,7 @@
         </w:numPr>
       </w:pPr>
       <w:r>
-        <w:t xml:space="preserve">Then D is a copy </w:t>
-      </w:r>
-      <w:proofErr w:type="spellStart"/>
-      <w:r>
-        <w:t>pastre</w:t>
-      </w:r>
-      <w:proofErr w:type="spellEnd"/>
-      <w:r>
-        <w:t>, values only</w:t>
+        <w:t>Then D is a copy pastre, values only</w:t>
       </w:r>
     </w:p>
     <w:p>
@@ -764,7 +1655,6 @@
         </w:numPr>
       </w:pPr>
       <w:r>
-        <w:lastRenderedPageBreak/>
         <w:t>Copy into iNat</w:t>
       </w:r>
       <w:r>
@@ -775,9 +1665,11 @@
       <w:pPr>
         <w:pStyle w:val="Heading1"/>
       </w:pPr>
+      <w:bookmarkStart w:id="6" w:name="_Toc219968262"/>
       <w:r>
         <w:t>Stats using Looker Studio</w:t>
       </w:r>
+      <w:bookmarkEnd w:id="6"/>
     </w:p>
     <w:p>
       <w:pPr>
@@ -788,13 +1680,8 @@
         </w:numPr>
       </w:pPr>
       <w:r>
-        <w:t xml:space="preserve">Store G-Sheets at My Drive &gt; iNaturalist &gt; 2024 </w:t>
-      </w:r>
-      <w:proofErr w:type="spellStart"/>
-      <w:r>
-        <w:t>etc</w:t>
-      </w:r>
-      <w:proofErr w:type="spellEnd"/>
+        <w:t>Store G-Sheets at My Drive &gt; iNaturalist &gt; 2024 etc</w:t>
+      </w:r>
     </w:p>
     <w:p>
       <w:pPr>
@@ -924,6 +1811,7 @@
         <w:rPr>
           <w:noProof/>
         </w:rPr>
+        <w:lastRenderedPageBreak/>
         <w:drawing>
           <wp:inline distT="0" distB="0" distL="0" distR="0" wp14:anchorId="7E153423" wp14:editId="2E34DFEA">
             <wp:extent cx="5943600" cy="3145155"/>
@@ -972,7 +1860,6 @@
           <w:lang w:val="en-US"/>
         </w:rPr>
       </w:pPr>
-      <w:bookmarkStart w:id="1" w:name="_Toc166504721"/>
       <w:r>
         <w:rPr>
           <w:lang w:val="en-US"/>
@@ -987,6 +1874,7 @@
           <w:lang w:val="en-US"/>
         </w:rPr>
       </w:pPr>
+      <w:bookmarkStart w:id="7" w:name="_Toc219968263"/>
       <w:r>
         <w:rPr>
           <w:lang w:val="en-US"/>
@@ -994,6 +1882,7 @@
         <w:lastRenderedPageBreak/>
         <w:t>2024 Stats</w:t>
       </w:r>
+      <w:bookmarkEnd w:id="7"/>
     </w:p>
     <w:p>
       <w:pPr>
@@ -1002,26 +1891,14 @@
           <w:lang w:val="en-US"/>
         </w:rPr>
       </w:pPr>
-      <w:r>
-        <w:rPr>
-          <w:lang w:val="en-US"/>
-        </w:rPr>
-        <w:t xml:space="preserve">DSF Colors </w:t>
-      </w:r>
-      <w:proofErr w:type="gramStart"/>
-      <w:r>
-        <w:rPr>
-          <w:lang w:val="en-US"/>
-        </w:rPr>
-        <w:t>R,G</w:t>
-      </w:r>
-      <w:proofErr w:type="gramEnd"/>
-      <w:r>
-        <w:rPr>
-          <w:lang w:val="en-US"/>
-        </w:rPr>
-        <w:t>,B</w:t>
-      </w:r>
+      <w:bookmarkStart w:id="8" w:name="_Toc219968264"/>
+      <w:r>
+        <w:rPr>
+          <w:lang w:val="en-US"/>
+        </w:rPr>
+        <w:t>DSF Colors R,G,B</w:t>
+      </w:r>
+      <w:bookmarkEnd w:id="8"/>
     </w:p>
     <w:p>
       <w:pPr>
@@ -1084,12 +1961,14 @@
           <w:lang w:val="en-US"/>
         </w:rPr>
       </w:pPr>
+      <w:bookmarkStart w:id="9" w:name="_Toc219968265"/>
       <w:r>
         <w:rPr>
           <w:lang w:val="en-US"/>
         </w:rPr>
         <w:t>Export Stats</w:t>
       </w:r>
+      <w:bookmarkEnd w:id="9"/>
     </w:p>
     <w:p>
       <w:pPr>
@@ -1229,21 +2108,7 @@
         <w:rPr>
           <w:lang w:val="en-US"/>
         </w:rPr>
-        <w:t xml:space="preserve">Select </w:t>
-      </w:r>
-      <w:proofErr w:type="spellStart"/>
-      <w:r>
-        <w:rPr>
-          <w:lang w:val="en-US"/>
-        </w:rPr>
-        <w:t>place_state_name</w:t>
-      </w:r>
-      <w:proofErr w:type="spellEnd"/>
-      <w:r>
-        <w:rPr>
-          <w:lang w:val="en-US"/>
-        </w:rPr>
-        <w:t xml:space="preserve"> in the GEO section</w:t>
+        <w:t>Select place_state_name in the GEO section</w:t>
       </w:r>
     </w:p>
     <w:p>
@@ -1342,19 +2207,11 @@
           <w:lang w:val="en-US"/>
         </w:rPr>
       </w:pPr>
-      <w:proofErr w:type="gramStart"/>
-      <w:r>
-        <w:rPr>
-          <w:lang w:val="en-US"/>
-        </w:rPr>
-        <w:t>with</w:t>
-      </w:r>
-      <w:proofErr w:type="gramEnd"/>
-      <w:r>
-        <w:rPr>
-          <w:lang w:val="en-US"/>
-        </w:rPr>
-        <w:t xml:space="preserve"> </w:t>
+      <w:r>
+        <w:rPr>
+          <w:lang w:val="en-US"/>
+        </w:rPr>
+        <w:t xml:space="preserve">with </w:t>
       </w:r>
     </w:p>
     <w:p>
@@ -1539,21 +2396,7 @@
         <w:rPr>
           <w:lang w:val="en-US"/>
         </w:rPr>
-        <w:t>=VLOOKUP(AQ</w:t>
-      </w:r>
-      <w:proofErr w:type="gramStart"/>
-      <w:r>
-        <w:rPr>
-          <w:lang w:val="en-US"/>
-        </w:rPr>
-        <w:t>2,$</w:t>
-      </w:r>
-      <w:proofErr w:type="gramEnd"/>
-      <w:r>
-        <w:rPr>
-          <w:lang w:val="en-US"/>
-        </w:rPr>
-        <w:t>A$2:$AZ$149322,38,FALSE)</w:t>
+        <w:t>=VLOOKUP(AQ2,$A$2:$AZ$149322,38,FALSE)</w:t>
       </w:r>
     </w:p>
     <w:p>
@@ -1577,21 +2420,7 @@
         <w:rPr>
           <w:lang w:val="en-US"/>
         </w:rPr>
-        <w:t>VLOOKUP(AQ</w:t>
-      </w:r>
-      <w:proofErr w:type="gramStart"/>
-      <w:r>
-        <w:rPr>
-          <w:lang w:val="en-US"/>
-        </w:rPr>
-        <w:t>2,$</w:t>
-      </w:r>
-      <w:proofErr w:type="gramEnd"/>
-      <w:r>
-        <w:rPr>
-          <w:lang w:val="en-US"/>
-        </w:rPr>
-        <w:t>A$2:$AZ$149322,</w:t>
+        <w:t>VLOOKUP(AQ2,$A$2:$AZ$149322,</w:t>
       </w:r>
       <w:r>
         <w:rPr>
@@ -1631,20 +2460,14 @@
           <w:lang w:val="en-US"/>
         </w:rPr>
       </w:pPr>
-      <w:r>
-        <w:rPr>
-          <w:lang w:val="en-US"/>
-        </w:rPr>
-        <w:t xml:space="preserve">Code APIs and DB </w:t>
-      </w:r>
-      <w:proofErr w:type="spellStart"/>
-      <w:r>
-        <w:rPr>
-          <w:lang w:val="en-US"/>
-        </w:rPr>
-        <w:t>etc</w:t>
-      </w:r>
-      <w:proofErr w:type="spellEnd"/>
+      <w:bookmarkStart w:id="10" w:name="_Toc219968266"/>
+      <w:r>
+        <w:rPr>
+          <w:lang w:val="en-US"/>
+        </w:rPr>
+        <w:t>Code APIs and DB etc</w:t>
+      </w:r>
+      <w:bookmarkEnd w:id="10"/>
     </w:p>
     <w:p>
       <w:pPr>
@@ -1699,12 +2522,14 @@
           <w:lang w:val="en-US"/>
         </w:rPr>
       </w:pPr>
+      <w:bookmarkStart w:id="11" w:name="_Toc219968267"/>
       <w:r>
         <w:rPr>
           <w:lang w:val="en-US"/>
         </w:rPr>
         <w:t>Python and API</w:t>
       </w:r>
+      <w:bookmarkEnd w:id="11"/>
     </w:p>
     <w:p>
       <w:pPr>
@@ -1735,11 +2560,19 @@
           <w:lang w:val="en-US"/>
         </w:rPr>
       </w:pPr>
-      <w:r>
-        <w:rPr>
-          <w:lang w:val="en-US"/>
-        </w:rPr>
-        <w:t xml:space="preserve">Below is not necessary: </w:t>
+      <w:bookmarkStart w:id="12" w:name="_Toc219968268"/>
+      <w:r>
+        <w:rPr>
+          <w:lang w:val="en-US"/>
+        </w:rPr>
+        <w:t>Below is not necessary:</w:t>
+      </w:r>
+      <w:bookmarkEnd w:id="12"/>
+      <w:r>
+        <w:rPr>
+          <w:lang w:val="en-US"/>
+        </w:rPr>
+        <w:t xml:space="preserve"> </w:t>
       </w:r>
     </w:p>
     <w:p>
@@ -1849,21 +2682,12 @@
         </w:rPr>
         <w:t>using “</w:t>
       </w:r>
-      <w:proofErr w:type="spellStart"/>
-      <w:r>
-        <w:rPr>
-          <w:lang w:val="en-US"/>
-        </w:rPr>
-        <w:t>iconic_taxon_name</w:t>
-      </w:r>
-      <w:proofErr w:type="spellEnd"/>
-      <w:r>
-        <w:rPr>
-          <w:lang w:val="en-US"/>
-        </w:rPr>
-        <w:t xml:space="preserve"> </w:t>
-      </w:r>
-      <w:proofErr w:type="gramStart"/>
+      <w:r>
+        <w:rPr>
+          <w:lang w:val="en-US"/>
+        </w:rPr>
+        <w:t xml:space="preserve">iconic_taxon_name </w:t>
+      </w:r>
       <w:r>
         <w:rPr>
           <w:lang w:val="en-US"/>
@@ -1874,14 +2698,7 @@
         <w:rPr>
           <w:lang w:val="en-US"/>
         </w:rPr>
-        <w:t>-</w:t>
-      </w:r>
-      <w:proofErr w:type="gramEnd"/>
-      <w:r>
-        <w:rPr>
-          <w:lang w:val="en-US"/>
-        </w:rPr>
-        <w:t xml:space="preserve"> </w:t>
+        <w:t xml:space="preserve">- </w:t>
       </w:r>
       <w:r>
         <w:rPr>
@@ -1919,21 +2736,12 @@
         </w:rPr>
         <w:t>delete using “</w:t>
       </w:r>
-      <w:proofErr w:type="spellStart"/>
-      <w:r>
-        <w:rPr>
-          <w:lang w:val="en-US"/>
-        </w:rPr>
-        <w:t>iconic_taxon_name</w:t>
-      </w:r>
-      <w:proofErr w:type="spellEnd"/>
-      <w:r>
-        <w:rPr>
-          <w:lang w:val="en-US"/>
-        </w:rPr>
-        <w:t xml:space="preserve"> </w:t>
-      </w:r>
-      <w:proofErr w:type="gramStart"/>
+      <w:r>
+        <w:rPr>
+          <w:lang w:val="en-US"/>
+        </w:rPr>
+        <w:t xml:space="preserve">iconic_taxon_name </w:t>
+      </w:r>
       <w:r>
         <w:rPr>
           <w:lang w:val="en-US"/>
@@ -1944,14 +2752,7 @@
         <w:rPr>
           <w:lang w:val="en-US"/>
         </w:rPr>
-        <w:t xml:space="preserve"> -</w:t>
-      </w:r>
-      <w:proofErr w:type="gramEnd"/>
-      <w:r>
-        <w:rPr>
-          <w:lang w:val="en-US"/>
-        </w:rPr>
-        <w:t xml:space="preserve"> </w:t>
+        <w:t xml:space="preserve"> - </w:t>
       </w:r>
       <w:r>
         <w:rPr>
@@ -2047,21 +2848,7 @@
         <w:rPr>
           <w:lang w:val="en-US"/>
         </w:rPr>
-        <w:t xml:space="preserve">Move </w:t>
-      </w:r>
-      <w:proofErr w:type="spellStart"/>
-      <w:r>
-        <w:rPr>
-          <w:lang w:val="en-US"/>
-        </w:rPr>
-        <w:t>url</w:t>
-      </w:r>
-      <w:proofErr w:type="spellEnd"/>
-      <w:r>
-        <w:rPr>
-          <w:lang w:val="en-US"/>
-        </w:rPr>
-        <w:t xml:space="preserve"> field to the first column</w:t>
+        <w:t>Move url field to the first column</w:t>
       </w:r>
     </w:p>
     <w:p>
@@ -2098,16 +2885,8 @@
         <w:rPr>
           <w:lang w:val="en-US"/>
         </w:rPr>
-        <w:t xml:space="preserve"> column/</w:t>
-      </w:r>
-      <w:proofErr w:type="spellStart"/>
-      <w:r>
-        <w:rPr>
-          <w:lang w:val="en-US"/>
-        </w:rPr>
-        <w:t>url</w:t>
-      </w:r>
-      <w:proofErr w:type="spellEnd"/>
+        <w:t xml:space="preserve"> column/url</w:t>
+      </w:r>
     </w:p>
     <w:p>
       <w:pPr>
@@ -2325,21 +3104,7 @@
         <w:rPr>
           <w:lang w:val="en-US"/>
         </w:rPr>
-        <w:t>=VLOOKUP(AQ</w:t>
-      </w:r>
-      <w:proofErr w:type="gramStart"/>
-      <w:r>
-        <w:rPr>
-          <w:lang w:val="en-US"/>
-        </w:rPr>
-        <w:t>2,plants</w:t>
-      </w:r>
-      <w:proofErr w:type="gramEnd"/>
-      <w:r>
-        <w:rPr>
-          <w:lang w:val="en-US"/>
-        </w:rPr>
-        <w:t>!$A$1:$AU$36396,3</w:t>
+        <w:t>=VLOOKUP(AQ2,plants!$A$1:$AU$36396,3</w:t>
       </w:r>
       <w:r>
         <w:rPr>
@@ -2369,16 +3134,8 @@
         <w:rPr>
           <w:lang w:val="en-US"/>
         </w:rPr>
-        <w:t xml:space="preserve">Column 38 is </w:t>
-      </w:r>
-      <w:proofErr w:type="spellStart"/>
-      <w:r>
-        <w:rPr>
-          <w:lang w:val="en-US"/>
-        </w:rPr>
-        <w:t>common_name</w:t>
-      </w:r>
-      <w:proofErr w:type="spellEnd"/>
+        <w:t>Column 38 is common_name</w:t>
+      </w:r>
     </w:p>
     <w:p>
       <w:pPr>
@@ -2407,21 +3164,7 @@
         <w:rPr>
           <w:lang w:val="en-US"/>
         </w:rPr>
-        <w:t>=VLOOKUP(AQ</w:t>
-      </w:r>
-      <w:proofErr w:type="gramStart"/>
-      <w:r>
-        <w:rPr>
-          <w:lang w:val="en-US"/>
-        </w:rPr>
-        <w:t>2,plants</w:t>
-      </w:r>
-      <w:proofErr w:type="gramEnd"/>
-      <w:r>
-        <w:rPr>
-          <w:lang w:val="en-US"/>
-        </w:rPr>
-        <w:t>!$A$1:$AU$36396,12,FALSE)</w:t>
+        <w:t>=VLOOKUP(AQ2,plants!$A$1:$AU$36396,12,FALSE)</w:t>
       </w:r>
     </w:p>
     <w:p>
@@ -2436,16 +3179,8 @@
         <w:rPr>
           <w:lang w:val="en-US"/>
         </w:rPr>
-        <w:t xml:space="preserve">Column 12 is </w:t>
-      </w:r>
-      <w:proofErr w:type="spellStart"/>
-      <w:r>
-        <w:rPr>
-          <w:lang w:val="en-US"/>
-        </w:rPr>
-        <w:t>quality_grade</w:t>
-      </w:r>
-      <w:proofErr w:type="spellEnd"/>
+        <w:t>Column 12 is quality_grade</w:t>
+      </w:r>
     </w:p>
     <w:p>
       <w:pPr>
@@ -2459,21 +3194,7 @@
         <w:rPr>
           <w:lang w:val="en-US"/>
         </w:rPr>
-        <w:t xml:space="preserve">And make sure you </w:t>
-      </w:r>
-      <w:proofErr w:type="gramStart"/>
-      <w:r>
-        <w:rPr>
-          <w:lang w:val="en-US"/>
-        </w:rPr>
-        <w:t>are counting</w:t>
-      </w:r>
-      <w:proofErr w:type="gramEnd"/>
-      <w:r>
-        <w:rPr>
-          <w:lang w:val="en-US"/>
-        </w:rPr>
-        <w:t xml:space="preserve"> all rows!</w:t>
+        <w:t>And make sure you are counting all rows!</w:t>
       </w:r>
     </w:p>
     <w:p>
@@ -2527,7 +3248,6 @@
           </wp:inline>
         </w:drawing>
       </w:r>
-      <w:bookmarkEnd w:id="1"/>
     </w:p>
     <w:sectPr>
       <w:pgSz w:w="12240" w:h="15840"/>
@@ -3107,6 +3827,119 @@
     </w:lvl>
   </w:abstractNum>
   <w:abstractNum w:abstractNumId="5" w15:restartNumberingAfterBreak="0">
+    <w:nsid w:val="2FB730FF"/>
+    <w:multiLevelType w:val="hybridMultilevel"/>
+    <w:tmpl w:val="C9A2F1D2"/>
+    <w:lvl w:ilvl="0" w:tplc="10090001">
+      <w:start w:val="1"/>
+      <w:numFmt w:val="bullet"/>
+      <w:lvlText w:val=""/>
+      <w:lvlJc w:val="left"/>
+      <w:pPr>
+        <w:ind w:left="720" w:hanging="360"/>
+      </w:pPr>
+      <w:rPr>
+        <w:rFonts w:ascii="Symbol" w:hAnsi="Symbol" w:hint="default"/>
+      </w:rPr>
+    </w:lvl>
+    <w:lvl w:ilvl="1" w:tplc="10090003">
+      <w:start w:val="1"/>
+      <w:numFmt w:val="bullet"/>
+      <w:lvlText w:val="o"/>
+      <w:lvlJc w:val="left"/>
+      <w:pPr>
+        <w:ind w:left="1440" w:hanging="360"/>
+      </w:pPr>
+      <w:rPr>
+        <w:rFonts w:ascii="Courier New" w:hAnsi="Courier New" w:cs="Courier New" w:hint="default"/>
+      </w:rPr>
+    </w:lvl>
+    <w:lvl w:ilvl="2" w:tplc="10090005" w:tentative="1">
+      <w:start w:val="1"/>
+      <w:numFmt w:val="bullet"/>
+      <w:lvlText w:val=""/>
+      <w:lvlJc w:val="left"/>
+      <w:pPr>
+        <w:ind w:left="2160" w:hanging="360"/>
+      </w:pPr>
+      <w:rPr>
+        <w:rFonts w:ascii="Wingdings" w:hAnsi="Wingdings" w:hint="default"/>
+      </w:rPr>
+    </w:lvl>
+    <w:lvl w:ilvl="3" w:tplc="10090001" w:tentative="1">
+      <w:start w:val="1"/>
+      <w:numFmt w:val="bullet"/>
+      <w:lvlText w:val=""/>
+      <w:lvlJc w:val="left"/>
+      <w:pPr>
+        <w:ind w:left="2880" w:hanging="360"/>
+      </w:pPr>
+      <w:rPr>
+        <w:rFonts w:ascii="Symbol" w:hAnsi="Symbol" w:hint="default"/>
+      </w:rPr>
+    </w:lvl>
+    <w:lvl w:ilvl="4" w:tplc="10090003" w:tentative="1">
+      <w:start w:val="1"/>
+      <w:numFmt w:val="bullet"/>
+      <w:lvlText w:val="o"/>
+      <w:lvlJc w:val="left"/>
+      <w:pPr>
+        <w:ind w:left="3600" w:hanging="360"/>
+      </w:pPr>
+      <w:rPr>
+        <w:rFonts w:ascii="Courier New" w:hAnsi="Courier New" w:cs="Courier New" w:hint="default"/>
+      </w:rPr>
+    </w:lvl>
+    <w:lvl w:ilvl="5" w:tplc="10090005" w:tentative="1">
+      <w:start w:val="1"/>
+      <w:numFmt w:val="bullet"/>
+      <w:lvlText w:val=""/>
+      <w:lvlJc w:val="left"/>
+      <w:pPr>
+        <w:ind w:left="4320" w:hanging="360"/>
+      </w:pPr>
+      <w:rPr>
+        <w:rFonts w:ascii="Wingdings" w:hAnsi="Wingdings" w:hint="default"/>
+      </w:rPr>
+    </w:lvl>
+    <w:lvl w:ilvl="6" w:tplc="10090001" w:tentative="1">
+      <w:start w:val="1"/>
+      <w:numFmt w:val="bullet"/>
+      <w:lvlText w:val=""/>
+      <w:lvlJc w:val="left"/>
+      <w:pPr>
+        <w:ind w:left="5040" w:hanging="360"/>
+      </w:pPr>
+      <w:rPr>
+        <w:rFonts w:ascii="Symbol" w:hAnsi="Symbol" w:hint="default"/>
+      </w:rPr>
+    </w:lvl>
+    <w:lvl w:ilvl="7" w:tplc="10090003" w:tentative="1">
+      <w:start w:val="1"/>
+      <w:numFmt w:val="bullet"/>
+      <w:lvlText w:val="o"/>
+      <w:lvlJc w:val="left"/>
+      <w:pPr>
+        <w:ind w:left="5760" w:hanging="360"/>
+      </w:pPr>
+      <w:rPr>
+        <w:rFonts w:ascii="Courier New" w:hAnsi="Courier New" w:cs="Courier New" w:hint="default"/>
+      </w:rPr>
+    </w:lvl>
+    <w:lvl w:ilvl="8" w:tplc="10090005" w:tentative="1">
+      <w:start w:val="1"/>
+      <w:numFmt w:val="bullet"/>
+      <w:lvlText w:val=""/>
+      <w:lvlJc w:val="left"/>
+      <w:pPr>
+        <w:ind w:left="6480" w:hanging="360"/>
+      </w:pPr>
+      <w:rPr>
+        <w:rFonts w:ascii="Wingdings" w:hAnsi="Wingdings" w:hint="default"/>
+      </w:rPr>
+    </w:lvl>
+  </w:abstractNum>
+  <w:abstractNum w:abstractNumId="6" w15:restartNumberingAfterBreak="0">
     <w:nsid w:val="342364DD"/>
     <w:multiLevelType w:val="hybridMultilevel"/>
     <w:tmpl w:val="7C261EB6"/>
@@ -3219,7 +4052,7 @@
       </w:rPr>
     </w:lvl>
   </w:abstractNum>
-  <w:abstractNum w:abstractNumId="6" w15:restartNumberingAfterBreak="0">
+  <w:abstractNum w:abstractNumId="7" w15:restartNumberingAfterBreak="0">
     <w:nsid w:val="3AD6761F"/>
     <w:multiLevelType w:val="hybridMultilevel"/>
     <w:tmpl w:val="A67C8162"/>
@@ -3332,7 +4165,7 @@
       </w:rPr>
     </w:lvl>
   </w:abstractNum>
-  <w:abstractNum w:abstractNumId="7" w15:restartNumberingAfterBreak="0">
+  <w:abstractNum w:abstractNumId="8" w15:restartNumberingAfterBreak="0">
     <w:nsid w:val="3C64057F"/>
     <w:multiLevelType w:val="hybridMultilevel"/>
     <w:tmpl w:val="F20C6388"/>
@@ -3445,7 +4278,7 @@
       </w:rPr>
     </w:lvl>
   </w:abstractNum>
-  <w:abstractNum w:abstractNumId="8" w15:restartNumberingAfterBreak="0">
+  <w:abstractNum w:abstractNumId="9" w15:restartNumberingAfterBreak="0">
     <w:nsid w:val="4DF60FDC"/>
     <w:multiLevelType w:val="hybridMultilevel"/>
     <w:tmpl w:val="4F502C6C"/>
@@ -3558,7 +4391,7 @@
       </w:rPr>
     </w:lvl>
   </w:abstractNum>
-  <w:abstractNum w:abstractNumId="9" w15:restartNumberingAfterBreak="0">
+  <w:abstractNum w:abstractNumId="10" w15:restartNumberingAfterBreak="0">
     <w:nsid w:val="57465DF1"/>
     <w:multiLevelType w:val="hybridMultilevel"/>
     <w:tmpl w:val="76D0898A"/>
@@ -3647,7 +4480,7 @@
       </w:pPr>
     </w:lvl>
   </w:abstractNum>
-  <w:abstractNum w:abstractNumId="10" w15:restartNumberingAfterBreak="0">
+  <w:abstractNum w:abstractNumId="11" w15:restartNumberingAfterBreak="0">
     <w:nsid w:val="7F7A4E6A"/>
     <w:multiLevelType w:val="hybridMultilevel"/>
     <w:tmpl w:val="1F00969C"/>
@@ -3761,10 +4594,10 @@
     </w:lvl>
   </w:abstractNum>
   <w:num w:numId="1" w16cid:durableId="1480883448">
-    <w:abstractNumId w:val="8"/>
+    <w:abstractNumId w:val="9"/>
   </w:num>
   <w:num w:numId="2" w16cid:durableId="92409017">
-    <w:abstractNumId w:val="9"/>
+    <w:abstractNumId w:val="10"/>
   </w:num>
   <w:num w:numId="3" w16cid:durableId="1210651913">
     <w:abstractNumId w:val="3"/>
@@ -3773,25 +4606,28 @@
     <w:abstractNumId w:val="1"/>
   </w:num>
   <w:num w:numId="5" w16cid:durableId="89088434">
-    <w:abstractNumId w:val="5"/>
+    <w:abstractNumId w:val="6"/>
   </w:num>
   <w:num w:numId="6" w16cid:durableId="1362364073">
-    <w:abstractNumId w:val="6"/>
+    <w:abstractNumId w:val="7"/>
   </w:num>
   <w:num w:numId="7" w16cid:durableId="1614050871">
-    <w:abstractNumId w:val="10"/>
+    <w:abstractNumId w:val="11"/>
   </w:num>
   <w:num w:numId="8" w16cid:durableId="573395533">
     <w:abstractNumId w:val="2"/>
   </w:num>
   <w:num w:numId="9" w16cid:durableId="568660343">
-    <w:abstractNumId w:val="7"/>
+    <w:abstractNumId w:val="8"/>
   </w:num>
   <w:num w:numId="10" w16cid:durableId="857698248">
     <w:abstractNumId w:val="4"/>
   </w:num>
   <w:num w:numId="11" w16cid:durableId="178547639">
     <w:abstractNumId w:val="0"/>
+  </w:num>
+  <w:num w:numId="12" w16cid:durableId="1229533711">
+    <w:abstractNumId w:val="5"/>
   </w:num>
 </w:numbering>
 </file>
@@ -4241,7 +5077,6 @@
   <w:style w:type="character" w:default="1" w:styleId="DefaultParagraphFont">
     <w:name w:val="Default Paragraph Font"/>
     <w:uiPriority w:val="1"/>
-    <w:semiHidden/>
     <w:unhideWhenUsed/>
   </w:style>
   <w:style w:type="table" w:default="1" w:styleId="TableNormal">

</xml_diff>